<commit_message>
Quý: Update biên bản họp nhóm cuối cùng
</commit_message>
<xml_diff>
--- a/documents/owner/Họp nhóm/Biên bản họp nhóm CNPM - Fries.docx
+++ b/documents/owner/Họp nhóm/Biên bản họp nhóm CNPM - Fries.docx
@@ -403,6 +403,86 @@
     </w:p>
     <w:p>
       <w:pPr>
+        <w:pStyle w:val="ListParagraph"/>
+        <w:numPr>
+          <w:ilvl w:val="0"/>
+          <w:numId w:val="17"/>
+        </w:numPr>
+        <w:rPr>
+          <w:noProof/>
+          <w:lang w:val="en-US"/>
+        </w:rPr>
+      </w:pPr>
+      <w:r>
+        <w:rPr>
+          <w:noProof/>
+          <w:lang w:val="en-US"/>
+        </w:rPr>
+        <w:t>Thống kê:</w:t>
+      </w:r>
+    </w:p>
+    <w:p>
+      <w:pPr>
+        <w:pStyle w:val="ListParagraph"/>
+        <w:numPr>
+          <w:ilvl w:val="1"/>
+          <w:numId w:val="17"/>
+        </w:numPr>
+        <w:rPr>
+          <w:noProof/>
+          <w:lang w:val="en-US"/>
+        </w:rPr>
+      </w:pPr>
+      <w:r>
+        <w:rPr>
+          <w:noProof/>
+          <w:lang w:val="en-US"/>
+        </w:rPr>
+        <w:t>Thời gian: từ 04/02/2015 đến 12/05/2015</w:t>
+      </w:r>
+    </w:p>
+    <w:p>
+      <w:pPr>
+        <w:pStyle w:val="ListParagraph"/>
+        <w:numPr>
+          <w:ilvl w:val="1"/>
+          <w:numId w:val="17"/>
+        </w:numPr>
+        <w:rPr>
+          <w:noProof/>
+          <w:lang w:val="en-US"/>
+        </w:rPr>
+      </w:pPr>
+      <w:r>
+        <w:rPr>
+          <w:noProof/>
+          <w:lang w:val="en-US"/>
+        </w:rPr>
+        <w:t>Số buổi họp: 19 buổi</w:t>
+      </w:r>
+    </w:p>
+    <w:p>
+      <w:pPr>
+        <w:pStyle w:val="ListParagraph"/>
+        <w:numPr>
+          <w:ilvl w:val="1"/>
+          <w:numId w:val="17"/>
+        </w:numPr>
+        <w:rPr>
+          <w:noProof/>
+          <w:lang w:val="en-US"/>
+        </w:rPr>
+      </w:pPr>
+      <w:r>
+        <w:rPr>
+          <w:noProof/>
+          <w:lang w:val="en-US"/>
+        </w:rPr>
+        <w:t>Các thành viên đều tham gia đầy đủ các buổi họp</w:t>
+      </w:r>
+    </w:p>
+    <w:p>
+      <w:pPr>
         <w:ind w:left="720"/>
         <w:rPr>
           <w:noProof/>
@@ -421,16 +501,6 @@
     </w:p>
     <w:p>
       <w:pPr>
-        <w:ind w:left="720"/>
-        <w:rPr>
-          <w:noProof/>
-          <w:lang w:val="en-US"/>
-        </w:rPr>
-      </w:pPr>
-    </w:p>
-    <w:p>
-      <w:pPr>
-        <w:ind w:left="720"/>
         <w:rPr>
           <w:noProof/>
           <w:lang w:val="en-US"/>
@@ -500,13 +570,6 @@
           <w:lang w:val="en-US"/>
         </w:rPr>
       </w:pPr>
-      <w:r>
-        <w:rPr>
-          <w:noProof/>
-          <w:lang w:val="en-US"/>
-        </w:rPr>
-        <w:br w:type="page"/>
-      </w:r>
     </w:p>
     <w:p>
       <w:pPr>
@@ -529,7 +592,6 @@
           <w:szCs w:val="40"/>
           <w:lang w:val="en-US"/>
         </w:rPr>
-        <w:lastRenderedPageBreak/>
         <w:t>Biên bản họp</w:t>
       </w:r>
       <w:r>
@@ -1399,6 +1461,7 @@
           <w:noProof/>
           <w:lang w:val="en-US"/>
         </w:rPr>
+        <w:lastRenderedPageBreak/>
         <w:t>Nghiên cứu công nghệ mới: PHP</w:t>
       </w:r>
     </w:p>
@@ -8414,6 +8477,26 @@
           <w:noProof/>
           <w:lang w:val="en-US"/>
         </w:rPr>
+        <w:t>Tú: Thêm chức năng Search môn học</w:t>
+      </w:r>
+    </w:p>
+    <w:p>
+      <w:pPr>
+        <w:pStyle w:val="ListParagraph"/>
+        <w:numPr>
+          <w:ilvl w:val="1"/>
+          <w:numId w:val="15"/>
+        </w:numPr>
+        <w:rPr>
+          <w:noProof/>
+          <w:lang w:val="en-US"/>
+        </w:rPr>
+      </w:pPr>
+      <w:r>
+        <w:rPr>
+          <w:noProof/>
+          <w:lang w:val="en-US"/>
+        </w:rPr>
         <w:t>Các thành viên chuẩn bị để làm báo cáo cuối kỳ</w:t>
       </w:r>
     </w:p>
@@ -8494,6 +8577,13 @@
         </w:rPr>
         <w:t>p:</w:t>
       </w:r>
+      <w:r>
+        <w:rPr>
+          <w:noProof/>
+          <w:lang w:val="en-US"/>
+        </w:rPr>
+        <w:t xml:space="preserve"> 09/05/2015</w:t>
+      </w:r>
     </w:p>
     <w:p>
       <w:pPr>
@@ -8521,6 +8611,13 @@
         </w:rPr>
         <w:t>i gian:</w:t>
       </w:r>
+      <w:r>
+        <w:rPr>
+          <w:noProof/>
+          <w:lang w:val="en-US"/>
+        </w:rPr>
+        <w:t xml:space="preserve"> 14h</w:t>
+      </w:r>
     </w:p>
     <w:p>
       <w:pPr>
@@ -8548,6 +8645,13 @@
         </w:rPr>
         <w:t>m:</w:t>
       </w:r>
+      <w:r>
+        <w:rPr>
+          <w:noProof/>
+          <w:lang w:val="en-US"/>
+        </w:rPr>
+        <w:t xml:space="preserve"> Trước sảnh G2</w:t>
+      </w:r>
     </w:p>
     <w:p>
       <w:pPr>
@@ -8575,6 +8679,13 @@
         </w:rPr>
         <w:t>:</w:t>
       </w:r>
+      <w:r>
+        <w:rPr>
+          <w:noProof/>
+          <w:lang w:val="en-US"/>
+        </w:rPr>
+        <w:t xml:space="preserve"> Đầy đủ: 5/5</w:t>
+      </w:r>
     </w:p>
     <w:p>
       <w:pPr>
@@ -8624,6 +8735,46 @@
       <w:pPr>
         <w:pStyle w:val="ListParagraph"/>
         <w:numPr>
+          <w:ilvl w:val="1"/>
+          <w:numId w:val="15"/>
+        </w:numPr>
+        <w:rPr>
+          <w:noProof/>
+          <w:lang w:val="en-US"/>
+        </w:rPr>
+      </w:pPr>
+      <w:r>
+        <w:rPr>
+          <w:noProof/>
+          <w:lang w:val="en-US"/>
+        </w:rPr>
+        <w:t>Thành + Minh: Thiết kế xong Database mới</w:t>
+      </w:r>
+    </w:p>
+    <w:p>
+      <w:pPr>
+        <w:pStyle w:val="ListParagraph"/>
+        <w:numPr>
+          <w:ilvl w:val="1"/>
+          <w:numId w:val="15"/>
+        </w:numPr>
+        <w:rPr>
+          <w:noProof/>
+          <w:lang w:val="en-US"/>
+        </w:rPr>
+      </w:pPr>
+      <w:r>
+        <w:rPr>
+          <w:noProof/>
+          <w:lang w:val="en-US"/>
+        </w:rPr>
+        <w:t>Tú: Thêm xong chức năng Search môn học</w:t>
+      </w:r>
+    </w:p>
+    <w:p>
+      <w:pPr>
+        <w:pStyle w:val="ListParagraph"/>
+        <w:numPr>
           <w:ilvl w:val="0"/>
           <w:numId w:val="15"/>
         </w:numPr>
@@ -8658,6 +8809,66 @@
           <w:lang w:val="en-US"/>
         </w:rPr>
         <w:t>Công việc tiếp theo:</w:t>
+      </w:r>
+    </w:p>
+    <w:p>
+      <w:pPr>
+        <w:pStyle w:val="ListParagraph"/>
+        <w:numPr>
+          <w:ilvl w:val="1"/>
+          <w:numId w:val="15"/>
+        </w:numPr>
+        <w:rPr>
+          <w:noProof/>
+          <w:lang w:val="en-US"/>
+        </w:rPr>
+      </w:pPr>
+      <w:r>
+        <w:rPr>
+          <w:noProof/>
+          <w:lang w:val="en-US"/>
+        </w:rPr>
+        <w:t>Tú: Tạo thêm trang profile cho người dùng chỉnh sửa thông tin cá nhân</w:t>
+      </w:r>
+    </w:p>
+    <w:p>
+      <w:pPr>
+        <w:pStyle w:val="ListParagraph"/>
+        <w:numPr>
+          <w:ilvl w:val="1"/>
+          <w:numId w:val="15"/>
+        </w:numPr>
+        <w:rPr>
+          <w:noProof/>
+          <w:lang w:val="en-US"/>
+        </w:rPr>
+      </w:pPr>
+      <w:r>
+        <w:rPr>
+          <w:noProof/>
+          <w:lang w:val="en-US"/>
+        </w:rPr>
+        <w:t>Quý + Thái: Viết Test cho phần mềm</w:t>
+      </w:r>
+    </w:p>
+    <w:p>
+      <w:pPr>
+        <w:pStyle w:val="ListParagraph"/>
+        <w:numPr>
+          <w:ilvl w:val="1"/>
+          <w:numId w:val="15"/>
+        </w:numPr>
+        <w:rPr>
+          <w:noProof/>
+          <w:lang w:val="en-US"/>
+        </w:rPr>
+      </w:pPr>
+      <w:r>
+        <w:rPr>
+          <w:noProof/>
+          <w:lang w:val="en-US"/>
+        </w:rPr>
+        <w:t>Thành + Minh: sử dụng Test Case của Thái+Quý để test, tìm lỗi</w:t>
       </w:r>
     </w:p>
     <w:p>
@@ -8737,6 +8948,13 @@
         </w:rPr>
         <w:t>p:</w:t>
       </w:r>
+      <w:r>
+        <w:rPr>
+          <w:noProof/>
+          <w:lang w:val="en-US"/>
+        </w:rPr>
+        <w:t xml:space="preserve"> 12/05/2015</w:t>
+      </w:r>
     </w:p>
     <w:p>
       <w:pPr>
@@ -8764,6 +8982,13 @@
         </w:rPr>
         <w:t>i gian:</w:t>
       </w:r>
+      <w:r>
+        <w:rPr>
+          <w:noProof/>
+          <w:lang w:val="en-US"/>
+        </w:rPr>
+        <w:t xml:space="preserve"> 17h</w:t>
+      </w:r>
     </w:p>
     <w:p>
       <w:pPr>
@@ -8791,6 +9016,13 @@
         </w:rPr>
         <w:t>m:</w:t>
       </w:r>
+      <w:r>
+        <w:rPr>
+          <w:noProof/>
+          <w:lang w:val="en-US"/>
+        </w:rPr>
+        <w:t xml:space="preserve"> G3</w:t>
+      </w:r>
     </w:p>
     <w:p>
       <w:pPr>
@@ -8818,6 +9050,13 @@
         </w:rPr>
         <w:t>:</w:t>
       </w:r>
+      <w:r>
+        <w:rPr>
+          <w:noProof/>
+          <w:lang w:val="en-US"/>
+        </w:rPr>
+        <w:t xml:space="preserve"> Đầy đủ: 5/5</w:t>
+      </w:r>
     </w:p>
     <w:p>
       <w:pPr>
@@ -8842,6 +9081,13 @@
         </w:rPr>
         <w:t>Nội dung buổi họp:</w:t>
       </w:r>
+      <w:r>
+        <w:rPr>
+          <w:noProof/>
+          <w:lang w:val="en-US"/>
+        </w:rPr>
+        <w:t xml:space="preserve"> Tổng kết</w:t>
+      </w:r>
     </w:p>
     <w:p>
       <w:pPr>
@@ -8867,6 +9113,46 @@
       <w:pPr>
         <w:pStyle w:val="ListParagraph"/>
         <w:numPr>
+          <w:ilvl w:val="1"/>
+          <w:numId w:val="15"/>
+        </w:numPr>
+        <w:rPr>
+          <w:noProof/>
+          <w:lang w:val="en-US"/>
+        </w:rPr>
+      </w:pPr>
+      <w:r>
+        <w:rPr>
+          <w:noProof/>
+          <w:lang w:val="en-US"/>
+        </w:rPr>
+        <w:t>Tú: xong trang profile</w:t>
+      </w:r>
+    </w:p>
+    <w:p>
+      <w:pPr>
+        <w:pStyle w:val="ListParagraph"/>
+        <w:numPr>
+          <w:ilvl w:val="1"/>
+          <w:numId w:val="15"/>
+        </w:numPr>
+        <w:rPr>
+          <w:noProof/>
+          <w:lang w:val="en-US"/>
+        </w:rPr>
+      </w:pPr>
+      <w:r>
+        <w:rPr>
+          <w:noProof/>
+          <w:lang w:val="en-US"/>
+        </w:rPr>
+        <w:t>Thái + Quý + Minh + Thành: test xong phần mềm</w:t>
+      </w:r>
+    </w:p>
+    <w:p>
+      <w:pPr>
+        <w:pStyle w:val="ListParagraph"/>
+        <w:numPr>
           <w:ilvl w:val="0"/>
           <w:numId w:val="15"/>
         </w:numPr>
@@ -8887,281 +9173,285 @@
       <w:pPr>
         <w:pStyle w:val="ListParagraph"/>
         <w:numPr>
-          <w:ilvl w:val="0"/>
-          <w:numId w:val="15"/>
-        </w:numPr>
-        <w:rPr>
-          <w:noProof/>
-          <w:lang w:val="en-US"/>
-        </w:rPr>
-      </w:pPr>
-      <w:r>
-        <w:rPr>
-          <w:noProof/>
-          <w:lang w:val="en-US"/>
-        </w:rPr>
-        <w:t>Công việc tiếp theo:</w:t>
-      </w:r>
-    </w:p>
-    <w:p>
-      <w:pPr>
-        <w:rPr>
-          <w:noProof/>
-          <w:lang w:val="en-US"/>
-        </w:rPr>
-      </w:pPr>
-      <w:r>
-        <w:rPr>
-          <w:noProof/>
-          <w:lang w:val="en-US"/>
-        </w:rPr>
-        <w:br w:type="page"/>
+          <w:ilvl w:val="1"/>
+          <w:numId w:val="15"/>
+        </w:numPr>
+        <w:rPr>
+          <w:noProof/>
+          <w:lang w:val="en-US"/>
+        </w:rPr>
+      </w:pPr>
+      <w:r>
+        <w:rPr>
+          <w:noProof/>
+          <w:lang w:val="en-US"/>
+        </w:rPr>
+        <w:t>Gặp một sô bug nhỏ khi Test</w:t>
+      </w:r>
+    </w:p>
+    <w:p>
+      <w:pPr>
+        <w:pStyle w:val="ListParagraph"/>
+        <w:numPr>
+          <w:ilvl w:val="0"/>
+          <w:numId w:val="15"/>
+        </w:numPr>
+        <w:rPr>
+          <w:noProof/>
+          <w:lang w:val="en-US"/>
+        </w:rPr>
+      </w:pPr>
+      <w:r>
+        <w:rPr>
+          <w:noProof/>
+          <w:lang w:val="en-US"/>
+        </w:rPr>
+        <w:t>Công việ</w:t>
+      </w:r>
+      <w:r>
+        <w:rPr>
+          <w:noProof/>
+          <w:lang w:val="en-US"/>
+        </w:rPr>
+        <w:t>c:</w:t>
+      </w:r>
+    </w:p>
+    <w:p>
+      <w:pPr>
+        <w:pStyle w:val="ListParagraph"/>
+        <w:numPr>
+          <w:ilvl w:val="1"/>
+          <w:numId w:val="15"/>
+        </w:numPr>
+        <w:rPr>
+          <w:noProof/>
+          <w:lang w:val="en-US"/>
+        </w:rPr>
+      </w:pPr>
+      <w:r>
+        <w:rPr>
+          <w:noProof/>
+          <w:lang w:val="en-US"/>
+        </w:rPr>
+        <w:t>Tất cả các thành viên cùng fix bug</w:t>
+      </w:r>
+    </w:p>
+    <w:p>
+      <w:pPr>
+        <w:pStyle w:val="ListParagraph"/>
+        <w:numPr>
+          <w:ilvl w:val="1"/>
+          <w:numId w:val="15"/>
+        </w:numPr>
+        <w:rPr>
+          <w:noProof/>
+          <w:lang w:val="en-US"/>
+        </w:rPr>
+      </w:pPr>
+      <w:r>
+        <w:rPr>
+          <w:noProof/>
+          <w:lang w:val="en-US"/>
+        </w:rPr>
+        <w:t>Tập hợp báo cáo cuối kì của các thành viên</w:t>
+      </w:r>
+    </w:p>
+    <w:p>
+      <w:pPr>
+        <w:pStyle w:val="ListParagraph"/>
+        <w:numPr>
+          <w:ilvl w:val="0"/>
+          <w:numId w:val="15"/>
+        </w:numPr>
+        <w:rPr>
+          <w:noProof/>
+          <w:lang w:val="en-US"/>
+        </w:rPr>
+      </w:pPr>
+      <w:r>
+        <w:rPr>
+          <w:noProof/>
+          <w:lang w:val="en-US"/>
+        </w:rPr>
+        <w:t>Kết quả buổi họp</w:t>
+      </w:r>
+    </w:p>
+    <w:p>
+      <w:pPr>
+        <w:pStyle w:val="ListParagraph"/>
+        <w:numPr>
+          <w:ilvl w:val="1"/>
+          <w:numId w:val="15"/>
+        </w:numPr>
+        <w:rPr>
+          <w:noProof/>
+          <w:lang w:val="en-US"/>
+        </w:rPr>
+      </w:pPr>
+      <w:r>
+        <w:rPr>
+          <w:noProof/>
+          <w:lang w:val="en-US"/>
+        </w:rPr>
+        <w:t>Sửa xong Bug</w:t>
+      </w:r>
+    </w:p>
+    <w:p>
+      <w:pPr>
+        <w:pStyle w:val="ListParagraph"/>
+        <w:numPr>
+          <w:ilvl w:val="1"/>
+          <w:numId w:val="15"/>
+        </w:numPr>
+        <w:rPr>
+          <w:noProof/>
+          <w:lang w:val="en-US"/>
+        </w:rPr>
+      </w:pPr>
+      <w:r>
+        <w:rPr>
+          <w:noProof/>
+          <w:lang w:val="en-US"/>
+        </w:rPr>
+        <w:t>Làm xong phần báo cáo</w:t>
+      </w:r>
+      <w:r>
+        <w:rPr>
+          <w:noProof/>
+          <w:lang w:val="en-US"/>
+        </w:rPr>
+        <w:t xml:space="preserve"> + Slide để thuyết trình vào buổi cuối môn CNPM</w:t>
+      </w:r>
+    </w:p>
+    <w:p>
+      <w:pPr>
+        <w:rPr>
+          <w:noProof/>
+          <w:lang w:val="en-US"/>
+        </w:rPr>
+      </w:pPr>
+    </w:p>
+    <w:p>
+      <w:pPr>
+        <w:rPr>
+          <w:noProof/>
+          <w:lang w:val="en-US"/>
+        </w:rPr>
+      </w:pPr>
+    </w:p>
+    <w:p>
+      <w:pPr>
+        <w:rPr>
+          <w:noProof/>
+          <w:lang w:val="en-US"/>
+        </w:rPr>
+      </w:pPr>
+    </w:p>
+    <w:p>
+      <w:pPr>
+        <w:jc w:val="right"/>
+        <w:rPr>
+          <w:noProof/>
+          <w:lang w:val="en-US"/>
+        </w:rPr>
+      </w:pPr>
+      <w:r>
+        <w:rPr>
+          <w:noProof/>
+          <w:lang w:val="en-US"/>
+        </w:rPr>
+        <w:t>Thư kí: Trần Minh Quý</w:t>
       </w:r>
     </w:p>
     <w:p>
       <w:pPr>
         <w:jc w:val="center"/>
         <w:rPr>
+          <w:noProof/>
+          <w:lang w:val="en-US"/>
+        </w:rPr>
+      </w:pPr>
+    </w:p>
+    <w:p>
+      <w:pPr>
+        <w:jc w:val="center"/>
+        <w:rPr>
+          <w:noProof/>
+          <w:lang w:val="en-US"/>
+        </w:rPr>
+      </w:pPr>
+      <w:bookmarkStart w:id="0" w:name="_GoBack"/>
+      <w:bookmarkEnd w:id="0"/>
+      <w:r>
+        <w:rPr>
           <w:b/>
           <w:noProof/>
-          <w:color w:val="92D050"/>
+          <w:color w:val="0070C0"/>
           <w:sz w:val="40"/>
           <w:szCs w:val="40"/>
           <w:lang w:val="en-US"/>
-        </w:rPr>
-      </w:pPr>
-      <w:r>
-        <w:rPr>
-          <w:b/>
-          <w:noProof/>
-          <w:color w:val="92D050"/>
-          <w:sz w:val="40"/>
-          <w:szCs w:val="40"/>
-          <w:lang w:val="en-US"/>
-        </w:rPr>
-        <w:lastRenderedPageBreak/>
-        <w:t xml:space="preserve">Biên bản họp nhóm lần </w:t>
-      </w:r>
-      <w:r>
-        <w:rPr>
-          <w:b/>
-          <w:noProof/>
-          <w:color w:val="92D050"/>
-          <w:sz w:val="40"/>
-          <w:szCs w:val="40"/>
-          <w:lang w:val="en-US"/>
-        </w:rPr>
-        <w:t>20</w:t>
-      </w:r>
-    </w:p>
-    <w:p>
-      <w:pPr>
-        <w:pStyle w:val="ListParagraph"/>
-        <w:numPr>
-          <w:ilvl w:val="0"/>
-          <w:numId w:val="3"/>
-        </w:numPr>
-        <w:rPr>
-          <w:noProof/>
-          <w:lang w:val="en-US"/>
-        </w:rPr>
-      </w:pPr>
-      <w:r>
-        <w:rPr>
-          <w:noProof/>
-          <w:lang w:val="en-US"/>
-        </w:rPr>
-        <w:t>Ngày họ</w:t>
-      </w:r>
-      <w:r>
-        <w:rPr>
-          <w:noProof/>
-          <w:lang w:val="en-US"/>
-        </w:rPr>
-        <w:t>p:</w:t>
-      </w:r>
-    </w:p>
-    <w:p>
-      <w:pPr>
-        <w:pStyle w:val="ListParagraph"/>
-        <w:numPr>
-          <w:ilvl w:val="0"/>
-          <w:numId w:val="3"/>
-        </w:numPr>
-        <w:rPr>
-          <w:noProof/>
-          <w:lang w:val="en-US"/>
-        </w:rPr>
-      </w:pPr>
-      <w:r>
-        <w:rPr>
-          <w:noProof/>
-          <w:lang w:val="en-US"/>
-        </w:rPr>
-        <w:t>Thờ</w:t>
-      </w:r>
-      <w:r>
-        <w:rPr>
-          <w:noProof/>
-          <w:lang w:val="en-US"/>
-        </w:rPr>
-        <w:t>i gian:</w:t>
-      </w:r>
-    </w:p>
-    <w:p>
-      <w:pPr>
-        <w:pStyle w:val="ListParagraph"/>
-        <w:numPr>
-          <w:ilvl w:val="0"/>
-          <w:numId w:val="3"/>
-        </w:numPr>
-        <w:rPr>
-          <w:noProof/>
-          <w:lang w:val="en-US"/>
-        </w:rPr>
-      </w:pPr>
-      <w:r>
-        <w:rPr>
-          <w:noProof/>
-          <w:lang w:val="en-US"/>
-        </w:rPr>
-        <w:t>Địa điể</w:t>
-      </w:r>
-      <w:r>
-        <w:rPr>
-          <w:noProof/>
-          <w:lang w:val="en-US"/>
-        </w:rPr>
-        <w:t>m:</w:t>
-      </w:r>
-    </w:p>
-    <w:p>
-      <w:pPr>
-        <w:pStyle w:val="ListParagraph"/>
-        <w:numPr>
-          <w:ilvl w:val="0"/>
-          <w:numId w:val="3"/>
-        </w:numPr>
-        <w:rPr>
-          <w:noProof/>
-          <w:lang w:val="en-US"/>
-        </w:rPr>
-      </w:pPr>
-      <w:r>
-        <w:rPr>
-          <w:noProof/>
-          <w:lang w:val="en-US"/>
-        </w:rPr>
-        <w:t>Thành viên tham dự</w:t>
-      </w:r>
-      <w:r>
-        <w:rPr>
-          <w:noProof/>
-          <w:lang w:val="en-US"/>
-        </w:rPr>
-        <w:t>:</w:t>
-      </w:r>
-    </w:p>
-    <w:p>
-      <w:pPr>
-        <w:rPr>
-          <w:noProof/>
-          <w:lang w:val="en-US"/>
-        </w:rPr>
-      </w:pPr>
-    </w:p>
-    <w:p>
-      <w:pPr>
-        <w:ind w:left="360" w:firstLine="360"/>
-        <w:rPr>
-          <w:noProof/>
-          <w:lang w:val="en-US"/>
-        </w:rPr>
-      </w:pPr>
-      <w:r>
-        <w:rPr>
-          <w:noProof/>
-          <w:lang w:val="en-US"/>
-        </w:rPr>
-        <w:t>Nội dung buổi họp:</w:t>
-      </w:r>
-    </w:p>
-    <w:p>
-      <w:pPr>
-        <w:pStyle w:val="ListParagraph"/>
-        <w:numPr>
-          <w:ilvl w:val="0"/>
-          <w:numId w:val="15"/>
-        </w:numPr>
-        <w:rPr>
-          <w:noProof/>
-          <w:lang w:val="en-US"/>
-        </w:rPr>
-      </w:pPr>
-      <w:r>
-        <w:rPr>
-          <w:noProof/>
-          <w:lang w:val="en-US"/>
-        </w:rPr>
-        <w:t>Báo cáo công việc:</w:t>
-      </w:r>
-    </w:p>
-    <w:p>
-      <w:pPr>
-        <w:pStyle w:val="ListParagraph"/>
-        <w:numPr>
-          <w:ilvl w:val="0"/>
-          <w:numId w:val="15"/>
-        </w:numPr>
-        <w:rPr>
-          <w:noProof/>
-          <w:lang w:val="en-US"/>
-        </w:rPr>
-      </w:pPr>
-      <w:r>
-        <w:rPr>
-          <w:noProof/>
-          <w:lang w:val="en-US"/>
-        </w:rPr>
-        <w:t>Vấn đề gặp phải:</w:t>
-      </w:r>
-    </w:p>
-    <w:p>
-      <w:pPr>
-        <w:pStyle w:val="ListParagraph"/>
-        <w:numPr>
-          <w:ilvl w:val="0"/>
-          <w:numId w:val="15"/>
-        </w:numPr>
-        <w:rPr>
-          <w:noProof/>
-          <w:lang w:val="en-US"/>
-        </w:rPr>
-      </w:pPr>
-      <w:r>
-        <w:rPr>
-          <w:noProof/>
-          <w:lang w:val="en-US"/>
-        </w:rPr>
-        <w:t>Công việc tiếp theo:</w:t>
-      </w:r>
-    </w:p>
-    <w:p>
-      <w:pPr>
-        <w:pStyle w:val="ListParagraph"/>
-        <w:rPr>
-          <w:noProof/>
-          <w:lang w:val="en-US"/>
-        </w:rPr>
-      </w:pPr>
-      <w:bookmarkStart w:id="0" w:name="_GoBack"/>
-      <w:bookmarkEnd w:id="0"/>
+          <w14:textOutline w14:w="5270" w14:cap="flat" w14:cmpd="sng" w14:algn="ctr">
+            <w14:solidFill>
+              <w14:schemeClr w14:val="accent1">
+                <w14:shade w14:val="88000"/>
+                <w14:satMod w14:val="110000"/>
+              </w14:schemeClr>
+            </w14:solidFill>
+            <w14:prstDash w14:val="solid"/>
+            <w14:round/>
+          </w14:textOutline>
+          <w14:textFill>
+            <w14:gradFill>
+              <w14:gsLst>
+                <w14:gs w14:pos="0">
+                  <w14:schemeClr w14:val="accent1">
+                    <w14:tint w14:val="40000"/>
+                    <w14:satMod w14:val="250000"/>
+                  </w14:schemeClr>
+                </w14:gs>
+                <w14:gs w14:pos="9000">
+                  <w14:schemeClr w14:val="accent1">
+                    <w14:tint w14:val="52000"/>
+                    <w14:satMod w14:val="300000"/>
+                  </w14:schemeClr>
+                </w14:gs>
+                <w14:gs w14:pos="50000">
+                  <w14:schemeClr w14:val="accent1">
+                    <w14:shade w14:val="20000"/>
+                    <w14:satMod w14:val="300000"/>
+                  </w14:schemeClr>
+                </w14:gs>
+                <w14:gs w14:pos="79000">
+                  <w14:schemeClr w14:val="accent1">
+                    <w14:tint w14:val="52000"/>
+                    <w14:satMod w14:val="300000"/>
+                  </w14:schemeClr>
+                </w14:gs>
+                <w14:gs w14:pos="100000">
+                  <w14:schemeClr w14:val="accent1">
+                    <w14:tint w14:val="40000"/>
+                    <w14:satMod w14:val="250000"/>
+                  </w14:schemeClr>
+                </w14:gs>
+              </w14:gsLst>
+              <w14:lin w14:ang="5400000" w14:scaled="0"/>
+            </w14:gradFill>
+          </w14:textFill>
+        </w:rPr>
+        <w:t>The End</w:t>
+      </w:r>
     </w:p>
     <w:sectPr>
       <w:headerReference w:type="default" r:id="rId10"/>
       <w:footerReference w:type="default" r:id="rId11"/>
       <w:pgSz w:w="11906" w:h="16838"/>
       <w:pgMar w:top="1440" w:right="1440" w:bottom="1440" w:left="1440" w:header="708" w:footer="708" w:gutter="0"/>
+      <w:pgBorders w:display="firstPage" w:offsetFrom="page">
+        <w:top w:val="thinThickSmallGap" w:sz="24" w:space="24" w:color="auto"/>
+        <w:left w:val="thinThickSmallGap" w:sz="24" w:space="24" w:color="auto"/>
+        <w:bottom w:val="thickThinSmallGap" w:sz="24" w:space="24" w:color="auto"/>
+        <w:right w:val="thickThinSmallGap" w:sz="24" w:space="24" w:color="auto"/>
+      </w:pgBorders>
       <w:cols w:space="708"/>
       <w:docGrid w:linePitch="360"/>
     </w:sectPr>
@@ -9362,6 +9652,7 @@
               <w:dataBinding w:prefixMappings="xmlns:ns0='http://schemas.openxmlformats.org/officeDocument/2006/extended-properties'" w:xpath="/ns0:Properties[1]/ns0:Company[1]" w:storeItemID="{6668398D-A668-4E3E-A5EB-62B293D839F1}"/>
               <w:text/>
             </w:sdtPr>
+            <w:sdtEndPr/>
             <w:sdtContent>
               <w:r>
                 <w:rPr>
@@ -9398,6 +9689,7 @@
             <w:dataBinding w:prefixMappings="xmlns:ns0='http://schemas.openxmlformats.org/package/2006/metadata/core-properties' xmlns:ns1='http://purl.org/dc/elements/1.1/'" w:xpath="/ns0:coreProperties[1]/ns1:title[1]" w:storeItemID="{6C3C8BC8-F283-45AE-878A-BAB7291924A1}"/>
             <w:text/>
           </w:sdtPr>
+          <w:sdtEndPr/>
           <w:sdtContent>
             <w:p>
               <w:pPr>
@@ -9916,7 +10208,7 @@
   <w:abstractNum w:abstractNumId="4">
     <w:nsid w:val="17247D04"/>
     <w:multiLevelType w:val="hybridMultilevel"/>
-    <w:tmpl w:val="E0A25E10"/>
+    <w:tmpl w:val="A914ED62"/>
     <w:lvl w:ilvl="0" w:tplc="042A0001">
       <w:start w:val="1"/>
       <w:numFmt w:val="bullet"/>
@@ -10366,6 +10658,119 @@
     </w:lvl>
   </w:abstractNum>
   <w:abstractNum w:abstractNumId="8">
+    <w:nsid w:val="322E4D2C"/>
+    <w:multiLevelType w:val="hybridMultilevel"/>
+    <w:tmpl w:val="C4B281E8"/>
+    <w:lvl w:ilvl="0" w:tplc="042A000B">
+      <w:start w:val="1"/>
+      <w:numFmt w:val="bullet"/>
+      <w:lvlText w:val=""/>
+      <w:lvlJc w:val="left"/>
+      <w:pPr>
+        <w:ind w:left="1494" w:hanging="360"/>
+      </w:pPr>
+      <w:rPr>
+        <w:rFonts w:ascii="Wingdings" w:hAnsi="Wingdings" w:hint="default"/>
+      </w:rPr>
+    </w:lvl>
+    <w:lvl w:ilvl="1" w:tplc="042A0003">
+      <w:start w:val="1"/>
+      <w:numFmt w:val="bullet"/>
+      <w:lvlText w:val="o"/>
+      <w:lvlJc w:val="left"/>
+      <w:pPr>
+        <w:ind w:left="2214" w:hanging="360"/>
+      </w:pPr>
+      <w:rPr>
+        <w:rFonts w:ascii="Courier New" w:hAnsi="Courier New" w:cs="Courier New" w:hint="default"/>
+      </w:rPr>
+    </w:lvl>
+    <w:lvl w:ilvl="2" w:tplc="042A0005" w:tentative="1">
+      <w:start w:val="1"/>
+      <w:numFmt w:val="bullet"/>
+      <w:lvlText w:val=""/>
+      <w:lvlJc w:val="left"/>
+      <w:pPr>
+        <w:ind w:left="2934" w:hanging="360"/>
+      </w:pPr>
+      <w:rPr>
+        <w:rFonts w:ascii="Wingdings" w:hAnsi="Wingdings" w:hint="default"/>
+      </w:rPr>
+    </w:lvl>
+    <w:lvl w:ilvl="3" w:tplc="042A0001" w:tentative="1">
+      <w:start w:val="1"/>
+      <w:numFmt w:val="bullet"/>
+      <w:lvlText w:val=""/>
+      <w:lvlJc w:val="left"/>
+      <w:pPr>
+        <w:ind w:left="3654" w:hanging="360"/>
+      </w:pPr>
+      <w:rPr>
+        <w:rFonts w:ascii="Symbol" w:hAnsi="Symbol" w:hint="default"/>
+      </w:rPr>
+    </w:lvl>
+    <w:lvl w:ilvl="4" w:tplc="042A0003" w:tentative="1">
+      <w:start w:val="1"/>
+      <w:numFmt w:val="bullet"/>
+      <w:lvlText w:val="o"/>
+      <w:lvlJc w:val="left"/>
+      <w:pPr>
+        <w:ind w:left="4374" w:hanging="360"/>
+      </w:pPr>
+      <w:rPr>
+        <w:rFonts w:ascii="Courier New" w:hAnsi="Courier New" w:cs="Courier New" w:hint="default"/>
+      </w:rPr>
+    </w:lvl>
+    <w:lvl w:ilvl="5" w:tplc="042A0005" w:tentative="1">
+      <w:start w:val="1"/>
+      <w:numFmt w:val="bullet"/>
+      <w:lvlText w:val=""/>
+      <w:lvlJc w:val="left"/>
+      <w:pPr>
+        <w:ind w:left="5094" w:hanging="360"/>
+      </w:pPr>
+      <w:rPr>
+        <w:rFonts w:ascii="Wingdings" w:hAnsi="Wingdings" w:hint="default"/>
+      </w:rPr>
+    </w:lvl>
+    <w:lvl w:ilvl="6" w:tplc="042A0001" w:tentative="1">
+      <w:start w:val="1"/>
+      <w:numFmt w:val="bullet"/>
+      <w:lvlText w:val=""/>
+      <w:lvlJc w:val="left"/>
+      <w:pPr>
+        <w:ind w:left="5814" w:hanging="360"/>
+      </w:pPr>
+      <w:rPr>
+        <w:rFonts w:ascii="Symbol" w:hAnsi="Symbol" w:hint="default"/>
+      </w:rPr>
+    </w:lvl>
+    <w:lvl w:ilvl="7" w:tplc="042A0003" w:tentative="1">
+      <w:start w:val="1"/>
+      <w:numFmt w:val="bullet"/>
+      <w:lvlText w:val="o"/>
+      <w:lvlJc w:val="left"/>
+      <w:pPr>
+        <w:ind w:left="6534" w:hanging="360"/>
+      </w:pPr>
+      <w:rPr>
+        <w:rFonts w:ascii="Courier New" w:hAnsi="Courier New" w:cs="Courier New" w:hint="default"/>
+      </w:rPr>
+    </w:lvl>
+    <w:lvl w:ilvl="8" w:tplc="042A0005" w:tentative="1">
+      <w:start w:val="1"/>
+      <w:numFmt w:val="bullet"/>
+      <w:lvlText w:val=""/>
+      <w:lvlJc w:val="left"/>
+      <w:pPr>
+        <w:ind w:left="7254" w:hanging="360"/>
+      </w:pPr>
+      <w:rPr>
+        <w:rFonts w:ascii="Wingdings" w:hAnsi="Wingdings" w:hint="default"/>
+      </w:rPr>
+    </w:lvl>
+  </w:abstractNum>
+  <w:abstractNum w:abstractNumId="9">
     <w:nsid w:val="48AC28D7"/>
     <w:multiLevelType w:val="hybridMultilevel"/>
     <w:tmpl w:val="FB022060"/>
@@ -10478,7 +10883,7 @@
       </w:rPr>
     </w:lvl>
   </w:abstractNum>
-  <w:abstractNum w:abstractNumId="9">
+  <w:abstractNum w:abstractNumId="10">
     <w:nsid w:val="4E636ED1"/>
     <w:multiLevelType w:val="hybridMultilevel"/>
     <w:tmpl w:val="2C0896E4"/>
@@ -10591,7 +10996,7 @@
       </w:rPr>
     </w:lvl>
   </w:abstractNum>
-  <w:abstractNum w:abstractNumId="10">
+  <w:abstractNum w:abstractNumId="11">
     <w:nsid w:val="59277606"/>
     <w:multiLevelType w:val="hybridMultilevel"/>
     <w:tmpl w:val="466E6F50"/>
@@ -10704,7 +11109,7 @@
       </w:rPr>
     </w:lvl>
   </w:abstractNum>
-  <w:abstractNum w:abstractNumId="11">
+  <w:abstractNum w:abstractNumId="12">
     <w:nsid w:val="5DB7084C"/>
     <w:multiLevelType w:val="hybridMultilevel"/>
     <w:tmpl w:val="F06AA000"/>
@@ -10817,7 +11222,7 @@
       </w:rPr>
     </w:lvl>
   </w:abstractNum>
-  <w:abstractNum w:abstractNumId="12">
+  <w:abstractNum w:abstractNumId="13">
     <w:nsid w:val="6239763B"/>
     <w:multiLevelType w:val="hybridMultilevel"/>
     <w:tmpl w:val="FD8C68A2"/>
@@ -10930,7 +11335,7 @@
       </w:rPr>
     </w:lvl>
   </w:abstractNum>
-  <w:abstractNum w:abstractNumId="13">
+  <w:abstractNum w:abstractNumId="14">
     <w:nsid w:val="624549D9"/>
     <w:multiLevelType w:val="hybridMultilevel"/>
     <w:tmpl w:val="7D8260E4"/>
@@ -11043,7 +11448,7 @@
       </w:rPr>
     </w:lvl>
   </w:abstractNum>
-  <w:abstractNum w:abstractNumId="14">
+  <w:abstractNum w:abstractNumId="15">
     <w:nsid w:val="682B16CE"/>
     <w:multiLevelType w:val="hybridMultilevel"/>
     <w:tmpl w:val="22F2EFB4"/>
@@ -11156,7 +11561,7 @@
       </w:rPr>
     </w:lvl>
   </w:abstractNum>
-  <w:abstractNum w:abstractNumId="15">
+  <w:abstractNum w:abstractNumId="16">
     <w:nsid w:val="7B4F5F8C"/>
     <w:multiLevelType w:val="hybridMultilevel"/>
     <w:tmpl w:val="AE66134A"/>
@@ -11273,16 +11678,16 @@
     <w:abstractNumId w:val="6"/>
   </w:num>
   <w:num w:numId="2">
-    <w:abstractNumId w:val="15"/>
+    <w:abstractNumId w:val="16"/>
   </w:num>
   <w:num w:numId="3">
+    <w:abstractNumId w:val="14"/>
+  </w:num>
+  <w:num w:numId="4">
     <w:abstractNumId w:val="13"/>
   </w:num>
-  <w:num w:numId="4">
-    <w:abstractNumId w:val="12"/>
-  </w:num>
   <w:num w:numId="5">
-    <w:abstractNumId w:val="14"/>
+    <w:abstractNumId w:val="15"/>
   </w:num>
   <w:num w:numId="6">
     <w:abstractNumId w:val="3"/>
@@ -11297,25 +11702,28 @@
     <w:abstractNumId w:val="2"/>
   </w:num>
   <w:num w:numId="10">
-    <w:abstractNumId w:val="9"/>
+    <w:abstractNumId w:val="10"/>
   </w:num>
   <w:num w:numId="11">
-    <w:abstractNumId w:val="10"/>
+    <w:abstractNumId w:val="11"/>
   </w:num>
   <w:num w:numId="12">
     <w:abstractNumId w:val="5"/>
   </w:num>
   <w:num w:numId="13">
-    <w:abstractNumId w:val="8"/>
+    <w:abstractNumId w:val="9"/>
   </w:num>
   <w:num w:numId="14">
-    <w:abstractNumId w:val="11"/>
+    <w:abstractNumId w:val="12"/>
   </w:num>
   <w:num w:numId="15">
     <w:abstractNumId w:val="4"/>
   </w:num>
   <w:num w:numId="16">
     <w:abstractNumId w:val="7"/>
+  </w:num>
+  <w:num w:numId="17">
+    <w:abstractNumId w:val="8"/>
   </w:num>
 </w:numbering>
 </file>
@@ -11981,10 +12389,11 @@
   </w:font>
   <w:font w:name="Tahoma">
     <w:panose1 w:val="020B0604030504040204"/>
-    <w:charset w:val="A3"/>
+    <w:charset w:val="00"/>
     <w:family w:val="swiss"/>
+    <w:notTrueType/>
     <w:pitch w:val="variable"/>
-    <w:sig w:usb0="E1002EFF" w:usb1="C000605B" w:usb2="00000029" w:usb3="00000000" w:csb0="000101FF" w:csb1="00000000"/>
+    <w:sig w:usb0="00000003" w:usb1="00000000" w:usb2="00000000" w:usb3="00000000" w:csb0="00000001" w:csb1="00000000"/>
   </w:font>
 </w:fonts>
 </file>
@@ -12005,6 +12414,7 @@
     <w:rsidRoot w:val="007C5DC8"/>
     <w:rsid w:val="006A0988"/>
     <w:rsid w:val="007C5DC8"/>
+    <w:rsid w:val="008D514D"/>
   </w:rsids>
   <m:mathPr>
     <m:mathFont m:val="Cambria Math"/>

</xml_diff>